<commit_message>
Path Sum for DFS & BFS
</commit_message>
<xml_diff>
--- a/Path Sum/Path Sum.docx
+++ b/Path Sum/Path Sum.docx
@@ -523,11 +523,6 @@
     </w:p>
     <w:p/>
     <w:p>
-      <w:pPr>
-        <w:rPr>
-          <w:rFonts w:hint="eastAsia"/>
-        </w:rPr>
-      </w:pPr>
       <w:r>
         <w:rPr>
           <w:rFonts w:hint="eastAsia"/>
@@ -548,11 +543,6 @@
       </w:r>
     </w:p>
     <w:p>
-      <w:pPr>
-        <w:rPr>
-          <w:rFonts w:hint="eastAsia"/>
-        </w:rPr>
-      </w:pPr>
       <w:r>
         <w:rPr>
           <w:rFonts w:hint="eastAsia"/>
@@ -573,11 +563,6 @@
       </w:r>
     </w:p>
     <w:p>
-      <w:pPr>
-        <w:rPr>
-          <w:rFonts w:hint="eastAsia"/>
-        </w:rPr>
-      </w:pPr>
       <w:r>
         <w:rPr>
           <w:rFonts w:hint="eastAsia"/>
@@ -604,11 +589,6 @@
       </w:r>
     </w:p>
     <w:p>
-      <w:pPr>
-        <w:rPr>
-          <w:rFonts w:hint="eastAsia"/>
-        </w:rPr>
-      </w:pPr>
       <w:r>
         <w:rPr>
           <w:rFonts w:hint="eastAsia"/>
@@ -617,11 +597,6 @@
       </w:r>
     </w:p>
     <w:p>
-      <w:pPr>
-        <w:rPr>
-          <w:rFonts w:hint="eastAsia"/>
-        </w:rPr>
-      </w:pPr>
       <w:r>
         <w:rPr>
           <w:rFonts w:hint="eastAsia"/>
@@ -654,11 +629,6 @@
       </w:r>
     </w:p>
     <w:p>
-      <w:pPr>
-        <w:rPr>
-          <w:rFonts w:hint="eastAsia"/>
-        </w:rPr>
-      </w:pPr>
       <w:r>
         <w:rPr>
           <w:rFonts w:hint="eastAsia"/>
@@ -669,9 +639,6 @@
     <w:p>
       <w:pPr>
         <w:pStyle w:val="ListBullet"/>
-        <w:rPr>
-          <w:rFonts w:hint="eastAsia"/>
-        </w:rPr>
       </w:pPr>
       <w:r>
         <w:rPr>
@@ -701,9 +668,6 @@
     <w:p>
       <w:pPr>
         <w:pStyle w:val="ListBullet"/>
-        <w:rPr>
-          <w:rFonts w:hint="eastAsia"/>
-        </w:rPr>
       </w:pPr>
       <w:r>
         <w:rPr>
@@ -739,18 +703,412 @@
     <w:p>
       <w:pPr>
         <w:pStyle w:val="ListBullet"/>
-        <w:rPr>
-          <w:rFonts w:hint="eastAsia"/>
-        </w:rPr>
       </w:pPr>
       <w:r>
         <w:rPr>
           <w:rFonts w:hint="eastAsia"/>
         </w:rPr>
         <w:t>其他情况，递归查找左边的叶子和右边叶子</w:t>
+      </w:r>
+    </w:p>
+    <w:p>
+      <w:pPr>
+        <w:pStyle w:val="ListBullet"/>
+        <w:numPr>
+          <w:ilvl w:val="0"/>
+          <w:numId w:val="0"/>
+        </w:numPr>
+        <w:ind w:left="360" w:hanging="360"/>
+      </w:pPr>
+    </w:p>
+    <w:p>
+      <w:pPr>
+        <w:pStyle w:val="ListBullet"/>
+        <w:numPr>
+          <w:ilvl w:val="0"/>
+          <w:numId w:val="0"/>
+        </w:numPr>
+        <w:ind w:left="360" w:hanging="360"/>
+      </w:pPr>
+    </w:p>
+    <w:p>
+      <w:pPr>
+        <w:pStyle w:val="ListBullet"/>
+        <w:numPr>
+          <w:ilvl w:val="0"/>
+          <w:numId w:val="0"/>
+        </w:numPr>
+        <w:ind w:left="360" w:hanging="360"/>
+      </w:pPr>
+    </w:p>
+    <w:p>
+      <w:pPr>
+        <w:pStyle w:val="ListBullet"/>
+        <w:numPr>
+          <w:ilvl w:val="0"/>
+          <w:numId w:val="0"/>
+        </w:numPr>
+        <w:ind w:left="360" w:firstLine="360"/>
+        <w:rPr>
+          <w:rFonts w:hint="eastAsia"/>
+        </w:rPr>
+      </w:pPr>
+      <w:r>
+        <w:rPr>
+          <w:rFonts w:hint="eastAsia"/>
+        </w:rPr>
+        <w:lastRenderedPageBreak/>
+        <w:t>这个问题是一个“深度优先搜索”（</w:t>
+      </w:r>
+      <w:r>
+        <w:rPr>
+          <w:rFonts w:hint="eastAsia"/>
+        </w:rPr>
+        <w:t>DFS</w:t>
+      </w:r>
+      <w:r>
+        <w:rPr>
+          <w:rFonts w:hint="eastAsia"/>
+        </w:rPr>
+        <w:t>）。</w:t>
+      </w:r>
+      <w:r>
+        <w:rPr>
+          <w:rFonts w:hint="eastAsia"/>
+        </w:rPr>
+        <w:t>DFS</w:t>
+      </w:r>
+      <w:r>
+        <w:rPr>
+          <w:rFonts w:hint="eastAsia"/>
+        </w:rPr>
+        <w:t>的基本含义是找出每一个有效的路径，然后转而向上求下一个有效路径。</w:t>
+      </w:r>
+      <w:r>
+        <w:t>深度优先搜索所遵循的策略就是尽可能</w:t>
+      </w:r>
+      <w:r>
+        <w:t>“</w:t>
+      </w:r>
+      <w:r>
+        <w:t>深</w:t>
+      </w:r>
+      <w:r>
+        <w:t>”</w:t>
+      </w:r>
+      <w:r>
+        <w:t>的在图中进行搜索，对于图中某一个顶点</w:t>
+      </w:r>
+      <w:r>
+        <w:t>V</w:t>
+      </w:r>
+      <w:r>
+        <w:t>，如果它还有相邻的顶点（在有向图中就是还有以</w:t>
+      </w:r>
+      <w:r>
+        <w:t>V</w:t>
+      </w:r>
+      <w:r>
+        <w:t>为起点的边）且未被访问，则访问此顶点。如果找不到，则返回到上一个顶点。这一过程一直进行直到所有的顶点都被访问为止。</w:t>
+      </w:r>
+      <w:r>
+        <w:t xml:space="preserve">  </w:t>
+      </w:r>
+      <w:r>
+        <w:rPr>
+          <w:highlight w:val="yellow"/>
+        </w:rPr>
+        <w:t>DFS</w:t>
+      </w:r>
+      <w:r>
+        <w:rPr>
+          <w:highlight w:val="yellow"/>
+        </w:rPr>
+        <w:t>可以搜索出从某一个顶点到另外的一个顶点的所有路径</w:t>
+      </w:r>
+      <w:r>
+        <w:t>。</w:t>
+      </w:r>
+      <w:r>
+        <w:t xml:space="preserve">  </w:t>
+      </w:r>
+      <w:r>
+        <w:rPr>
+          <w:highlight w:val="yellow"/>
+        </w:rPr>
+        <w:t>由于要进行返回的操作，我们采用的是递归的方法</w:t>
+      </w:r>
+      <w:r>
+        <w:rPr>
+          <w:rFonts w:hint="eastAsia"/>
+          <w:highlight w:val="yellow"/>
+        </w:rPr>
+        <w:t>。</w:t>
+      </w:r>
+    </w:p>
+    <w:p>
+      <w:pPr>
+        <w:pStyle w:val="ListBullet"/>
+        <w:numPr>
+          <w:ilvl w:val="0"/>
+          <w:numId w:val="0"/>
+        </w:numPr>
+        <w:ind w:left="360" w:hanging="360"/>
+        <w:rPr>
+          <w:rFonts w:hint="eastAsia"/>
+        </w:rPr>
+      </w:pPr>
+    </w:p>
+    <w:p>
+      <w:pPr>
+        <w:pStyle w:val="ListBullet"/>
+        <w:numPr>
+          <w:ilvl w:val="0"/>
+          <w:numId w:val="0"/>
+        </w:numPr>
+        <w:ind w:left="360" w:hanging="360"/>
+        <w:rPr>
+          <w:rFonts w:hint="eastAsia"/>
+        </w:rPr>
+      </w:pPr>
+      <w:r>
+        <w:rPr>
+          <w:rFonts w:hint="eastAsia"/>
+        </w:rPr>
+        <w:t>与之相对的是广度优先搜索（</w:t>
+      </w:r>
+      <w:r>
+        <w:rPr>
+          <w:rFonts w:hint="eastAsia"/>
+        </w:rPr>
+        <w:t>BFS</w:t>
+      </w:r>
+      <w:r>
+        <w:rPr>
+          <w:rFonts w:hint="eastAsia"/>
+        </w:rPr>
+        <w:t>）：</w:t>
+      </w:r>
+    </w:p>
+    <w:p>
+      <w:pPr>
+        <w:pStyle w:val="ListBullet"/>
+        <w:numPr>
+          <w:ilvl w:val="0"/>
+          <w:numId w:val="0"/>
+        </w:numPr>
+        <w:ind w:left="360" w:hanging="360"/>
+        <w:rPr>
+          <w:rFonts w:hint="eastAsia"/>
+        </w:rPr>
+      </w:pPr>
+      <w:r>
+        <w:t>BFS</w:t>
+      </w:r>
+      <w:r>
+        <w:t>的思想：</w:t>
+      </w:r>
+      <w:r>
+        <w:br/>
+        <w:t xml:space="preserve">   </w:t>
+      </w:r>
+      <w:r>
+        <w:t>从一个图的某一个顶点</w:t>
+      </w:r>
+      <w:r>
+        <w:t>V0</w:t>
+      </w:r>
+      <w:r>
+        <w:t>出发，首先访问和</w:t>
+      </w:r>
+      <w:r>
+        <w:t>V0</w:t>
+      </w:r>
+      <w:r>
+        <w:t>相邻的且未被访问过的顶点</w:t>
+      </w:r>
+      <w:r>
+        <w:t>V1</w:t>
+      </w:r>
+      <w:r>
+        <w:t>、</w:t>
+      </w:r>
+      <w:r>
+        <w:t>V2</w:t>
+      </w:r>
+      <w:r>
+        <w:t>、</w:t>
+      </w:r>
+      <w:r>
+        <w:t>……</w:t>
+      </w:r>
+      <w:proofErr w:type="spellStart"/>
+      <w:r>
+        <w:t>Vn</w:t>
+      </w:r>
+      <w:proofErr w:type="spellEnd"/>
+      <w:r>
+        <w:t>，然后依次访问与</w:t>
+      </w:r>
+      <w:r>
+        <w:t>V1</w:t>
+      </w:r>
+      <w:r>
+        <w:t>、</w:t>
+      </w:r>
+      <w:r>
+        <w:t>V2……</w:t>
+      </w:r>
+      <w:proofErr w:type="spellStart"/>
+      <w:r>
+        <w:t>Vn</w:t>
+      </w:r>
+      <w:proofErr w:type="spellEnd"/>
+      <w:r>
+        <w:t>相邻且未被访问的顶点。如此继续，找到所要找的顶点或者遍历完整个图。</w:t>
+      </w:r>
+      <w:r>
+        <w:br/>
+        <w:t xml:space="preserve">   </w:t>
+      </w:r>
+      <w:r>
+        <w:t>由此可以看出，用</w:t>
+      </w:r>
+      <w:r>
+        <w:t>BFS</w:t>
+      </w:r>
+      <w:r>
+        <w:t>进行搜索所搜索的顶点都是按深度进行扩展的，先找到到</w:t>
+      </w:r>
+      <w:r>
+        <w:t>V0</w:t>
+      </w:r>
+      <w:r>
+        <w:t>距离为</w:t>
+      </w:r>
+      <w:r>
+        <w:t>1</w:t>
+      </w:r>
+      <w:r>
+        <w:t>的所有顶点，然后找到距离</w:t>
+      </w:r>
+      <w:r>
+        <w:t>V0</w:t>
+      </w:r>
+      <w:r>
+        <w:t>为</w:t>
+      </w:r>
+      <w:r>
+        <w:t>2</w:t>
+      </w:r>
+      <w:r>
+        <w:t>的顶点</w:t>
+      </w:r>
+      <w:r>
+        <w:t>……</w:t>
+      </w:r>
+      <w:r>
+        <w:rPr>
+          <w:highlight w:val="yellow"/>
+        </w:rPr>
+        <w:t>所以</w:t>
+      </w:r>
+      <w:r>
+        <w:rPr>
+          <w:highlight w:val="yellow"/>
+        </w:rPr>
+        <w:t>BFS</w:t>
+      </w:r>
+      <w:r>
+        <w:rPr>
+          <w:highlight w:val="yellow"/>
+        </w:rPr>
+        <w:t>所搜索到的都是最短的路径</w:t>
+      </w:r>
+      <w:r>
+        <w:t>。</w:t>
+      </w:r>
+      <w:r>
+        <w:br/>
+        <w:t xml:space="preserve">   </w:t>
+      </w:r>
+      <w:r>
+        <w:t>由于要将距离</w:t>
+      </w:r>
+      <w:r>
+        <w:t>V0</w:t>
+      </w:r>
+      <w:r>
+        <w:t>为</w:t>
+      </w:r>
+      <w:r>
+        <w:t>d(d&gt;0)</w:t>
+      </w:r>
+      <w:r>
+        <w:t>的且未被方位的点都记录起来，</w:t>
+      </w:r>
+      <w:r>
+        <w:rPr>
+          <w:highlight w:val="yellow"/>
+        </w:rPr>
+        <w:t>我们采用队列这种数据结构</w:t>
+      </w:r>
+      <w:r>
+        <w:t>。队列的特点是先进先出</w:t>
+      </w:r>
+      <w:r>
+        <w:t>(FIFO)</w:t>
+      </w:r>
+      <w:r>
+        <w:t>，从某个顶点出发，记此顶点已访问标记，然后依次搜索和此顶点相邻的且未被访问的顶点，将其加入队列，并置已访问标记，重复此步骤，直到找到需要搜索的顶点或者所有的顶点都被访问为止</w:t>
+      </w:r>
+      <w:r>
+        <w:rPr>
+          <w:rFonts w:hint="eastAsia"/>
+        </w:rPr>
+        <w:t>。</w:t>
+      </w:r>
+    </w:p>
+    <w:p>
+      <w:pPr>
+        <w:pStyle w:val="ListBullet"/>
+        <w:numPr>
+          <w:ilvl w:val="0"/>
+          <w:numId w:val="0"/>
+        </w:numPr>
+        <w:ind w:left="360"/>
+      </w:pPr>
+      <w:r>
+        <w:t>广度搜索的判断重</w:t>
       </w:r>
       <w:bookmarkStart w:id="0" w:name="_GoBack"/>
       <w:bookmarkEnd w:id="0"/>
+      <w:r>
+        <w:t>复如果直接判断十分耗时，我们一般借助</w:t>
+      </w:r>
+      <w:hyperlink r:id="rId6" w:tgtFrame="_blank" w:history="1">
+        <w:r>
+          <w:t>哈希表</w:t>
+        </w:r>
+      </w:hyperlink>
+      <w:r>
+        <w:t>来优化</w:t>
+      </w:r>
+      <w:hyperlink r:id="rId7" w:tgtFrame="_blank" w:history="1">
+        <w:r>
+          <w:t>时间复杂度</w:t>
+        </w:r>
+      </w:hyperlink>
+      <w:r>
+        <w:rPr>
+          <w:rFonts w:ascii="SimSun" w:eastAsia="SimSun" w:hAnsi="SimSun" w:cs="SimSun" w:hint="eastAsia"/>
+          <w:color w:val="333333"/>
+          <w:sz w:val="21"/>
+          <w:szCs w:val="21"/>
+          <w:shd w:val="clear" w:color="auto" w:fill="FFFFFF"/>
+        </w:rPr>
+        <w:t>。</w:t>
+      </w:r>
     </w:p>
     <w:sectPr>
       <w:pgSz w:w="12240" w:h="15840"/>
@@ -786,6 +1144,15 @@
     </w:lvl>
   </w:abstractNum>
   <w:num w:numId="1">
+    <w:abstractNumId w:val="0"/>
+  </w:num>
+  <w:num w:numId="2">
+    <w:abstractNumId w:val="0"/>
+  </w:num>
+  <w:num w:numId="3">
+    <w:abstractNumId w:val="0"/>
+  </w:num>
+  <w:num w:numId="4">
     <w:abstractNumId w:val="0"/>
   </w:num>
 </w:numbering>

</xml_diff>